<commit_message>
Added loading... and previous/next button function
</commit_message>
<xml_diff>
--- a/Software_Game/Logbook-GANYU.docx
+++ b/Software_Game/Logbook-GANYU.docx
@@ -644,6 +644,102 @@
           <w:lang w:val="en-GB"/>
         </w:rPr>
         <w:t>to go back to current path on lineedit.</w:t>
+      </w:r>
+    </w:p>
+    <w:p>
+      <w:pPr>
+        <w:pStyle w:val="Subtitle"/>
+        <w:rPr>
+          <w:lang w:val="en-GB"/>
+        </w:rPr>
+      </w:pPr>
+      <w:r>
+        <w:rPr>
+          <w:lang w:val="en-GB"/>
+        </w:rPr>
+        <w:t>18</w:t>
+      </w:r>
+      <w:r>
+        <w:rPr>
+          <w:vertAlign w:val="superscript"/>
+          <w:lang w:val="en-GB"/>
+        </w:rPr>
+        <w:t>th</w:t>
+      </w:r>
+      <w:r>
+        <w:rPr>
+          <w:lang w:val="en-GB"/>
+        </w:rPr>
+        <w:t xml:space="preserve"> March 2024</w:t>
+      </w:r>
+    </w:p>
+    <w:p>
+      <w:pPr>
+        <w:rPr>
+          <w:lang w:val="en-GB"/>
+        </w:rPr>
+      </w:pPr>
+      <w:r>
+        <w:rPr>
+          <w:lang w:val="en-GB"/>
+        </w:rPr>
+        <w:t>Loading… added when opening folders</w:t>
+      </w:r>
+      <w:r>
+        <w:rPr>
+          <w:lang w:val="en-GB"/>
+        </w:rPr>
+        <w:t xml:space="preserve"> and stays when loading .jpeg/.ogv files</w:t>
+      </w:r>
+      <w:r>
+        <w:rPr>
+          <w:lang w:val="en-GB"/>
+        </w:rPr>
+        <w:t>, delay needed for it to work, so 0.01 s delay is added.</w:t>
+      </w:r>
+    </w:p>
+    <w:p>
+      <w:pPr>
+        <w:rPr>
+          <w:lang w:val="en-GB"/>
+        </w:rPr>
+      </w:pPr>
+      <w:r>
+        <w:rPr>
+          <w:lang w:val="en-GB"/>
+        </w:rPr>
+        <w:t>Now adding next/previous button</w:t>
+      </w:r>
+      <w:r>
+        <w:rPr>
+          <w:lang w:val="en-GB"/>
+        </w:rPr>
+        <w:t>.</w:t>
+      </w:r>
+      <w:r>
+        <w:rPr>
+          <w:lang w:val="en-GB"/>
+        </w:rPr>
+        <w:t xml:space="preserve"> Worked perfectly using Globals array variable to store the filename, only limitation is that </w:t>
+      </w:r>
+      <w:r>
+        <w:rPr>
+          <w:lang w:val="en-GB"/>
+        </w:rPr>
+        <w:t>the browse folder need to be done first or else it wont be populated!</w:t>
+      </w:r>
+    </w:p>
+    <w:p>
+      <w:pPr>
+        <w:rPr>
+          <w:lang w:val="en-GB"/>
+        </w:rPr>
+      </w:pPr>
+      <w:r>
+        <w:rPr>
+          <w:lang w:val="en-GB"/>
+        </w:rPr>
+        <w:t>Now adding dropdown choice for weeks folders etc.</w:t>
       </w:r>
     </w:p>
     <w:sectPr>

</xml_diff>

<commit_message>
added very basic date/week filter and retained browsing dirs
</commit_message>
<xml_diff>
--- a/Software_Game/Logbook-GANYU.docx
+++ b/Software_Game/Logbook-GANYU.docx
@@ -728,6 +728,18 @@
         </w:rPr>
         <w:t>the browse folder need to be done first or else it wont be populated!</w:t>
       </w:r>
+      <w:r>
+        <w:rPr>
+          <w:lang w:val="en-GB"/>
+        </w:rPr>
+        <w:t xml:space="preserve"> THIS ALSO WORKS PERFECTLY WITH FILTERS WOOOO</w:t>
+      </w:r>
+      <w:r>
+        <w:rPr>
+          <w:lang w:val="en-GB"/>
+        </w:rPr>
+        <w:t xml:space="preserve"> because it uses current layout of folder populated including the filters NICE!</w:t>
+      </w:r>
     </w:p>
     <w:p>
       <w:pPr>
@@ -740,6 +752,43 @@
           <w:lang w:val="en-GB"/>
         </w:rPr>
         <w:t>Now adding dropdown choice for weeks folders etc.</w:t>
+      </w:r>
+      <w:r>
+        <w:rPr>
+          <w:lang w:val="en-GB"/>
+        </w:rPr>
+        <w:t xml:space="preserve"> Ok bare basic done, ideally should be dynamic and have the </w:t>
+      </w:r>
+      <w:r>
+        <w:rPr>
+          <w:lang w:val="en-GB"/>
+        </w:rPr>
+        <w:t>disabled according to folder directories but claude reached limits rn so I’ll just continue with trying to integrate this with VR first instead</w:t>
+      </w:r>
+    </w:p>
+    <w:p>
+      <w:pPr>
+        <w:rPr>
+          <w:lang w:val="en-GB"/>
+        </w:rPr>
+      </w:pPr>
+      <w:r>
+        <w:rPr>
+          <w:lang w:val="en-GB"/>
+        </w:rPr>
+        <w:t>A</w:t>
+      </w:r>
+      <w:r>
+        <w:rPr>
+          <w:lang w:val="en-GB"/>
+        </w:rPr>
+        <w:t>lso</w:t>
+      </w:r>
+      <w:r>
+        <w:rPr>
+          <w:lang w:val="en-GB"/>
+        </w:rPr>
+        <w:t>, added the browse dir retain functionality.</w:t>
       </w:r>
     </w:p>
     <w:sectPr>

</xml_diff>

<commit_message>
VR Lifelog Data Viewer v1 done!
</commit_message>
<xml_diff>
--- a/Software_Game/Logbook-GANYU.docx
+++ b/Software_Game/Logbook-GANYU.docx
@@ -789,6 +789,89 @@
           <w:lang w:val="en-GB"/>
         </w:rPr>
         <w:t>, added the browse dir retain functionality.</w:t>
+      </w:r>
+      <w:r>
+        <w:rPr>
+          <w:lang w:val="en-GB"/>
+        </w:rPr>
+        <w:br/>
+      </w:r>
+    </w:p>
+    <w:p>
+      <w:pPr>
+        <w:pStyle w:val="Heading1"/>
+        <w:rPr>
+          <w:lang w:val="en-GB"/>
+        </w:rPr>
+      </w:pPr>
+      <w:r>
+        <w:rPr>
+          <w:lang w:val="en-GB"/>
+        </w:rPr>
+        <w:t>VR INTEGRATION</w:t>
+      </w:r>
+    </w:p>
+    <w:p>
+      <w:pPr>
+        <w:rPr>
+          <w:lang w:val="en-GB"/>
+        </w:rPr>
+      </w:pPr>
+      <w:r>
+        <w:rPr>
+          <w:lang w:val="en-GB"/>
+        </w:rPr>
+        <w:t xml:space="preserve">Ok finally after going again from fresh and on Godot 4.2.1 instead, the project named </w:t>
+      </w:r>
+      <w:r>
+        <w:rPr>
+          <w:lang w:val="en-GB"/>
+        </w:rPr>
+        <w:t>VR Lifelog Data Viewer</w:t>
+      </w:r>
+      <w:r>
+        <w:rPr>
+          <w:lang w:val="en-GB"/>
+        </w:rPr>
+        <w:t xml:space="preserve"> is going pretty well, just follow official docs XR </w:t>
+      </w:r>
+      <w:r>
+        <w:rPr>
+          <w:lang w:val="en-GB"/>
+        </w:rPr>
+        <w:t xml:space="preserve">basic tutorial etc </w:t>
+      </w:r>
+      <w:hyperlink r:id="rId6" w:history="1">
+        <w:r>
+          <w:rPr>
+            <w:rStyle w:val="Hyperlink"/>
+          </w:rPr>
+          <w:t>XR — Godot Engine (stable) documentation in English</w:t>
+        </w:r>
+      </w:hyperlink>
+      <w:r>
+        <w:rPr>
+          <w:lang w:val="en-GB"/>
+        </w:rPr>
+        <w:t>. Best thing is that there is assetlib tools to simulate XR controls so I can test faster and easier</w:t>
+      </w:r>
+      <w:r>
+        <w:rPr>
+          <w:lang w:val="en-GB"/>
+        </w:rPr>
+        <w:t xml:space="preserve"> though it only works from the editor for debug purpose rn</w:t>
+      </w:r>
+      <w:r>
+        <w:rPr>
+          <w:lang w:val="en-GB"/>
+        </w:rPr>
+        <w:t>.</w:t>
+      </w:r>
+      <w:r>
+        <w:rPr>
+          <w:lang w:val="en-GB"/>
+        </w:rPr>
+        <w:t xml:space="preserve"> For now importing scenes and basic VR setup/movement is done, now time to add the SBS shader into the Screen and image display</w:t>
       </w:r>
     </w:p>
     <w:sectPr>
@@ -1226,7 +1309,6 @@
   <w:style w:type="character" w:default="1" w:styleId="DefaultParagraphFont">
     <w:name w:val="Default Paragraph Font"/>
     <w:uiPriority w:val="1"/>
-    <w:semiHidden/>
     <w:unhideWhenUsed/>
   </w:style>
   <w:style w:type="table" w:default="1" w:styleId="TableNormal">

</xml_diff>

<commit_message>
Added stereo for both image and video (v3 done)
Fixes file path shortening causing file not found error when spamming file button, and possibly SBS_Screen dupes bugs erratic behaviour.
</commit_message>
<xml_diff>
--- a/Software_Game/Logbook-GANYU.docx
+++ b/Software_Game/Logbook-GANYU.docx
@@ -872,6 +872,68 @@
           <w:lang w:val="en-GB"/>
         </w:rPr>
         <w:t xml:space="preserve"> For now importing scenes and basic VR setup/movement is done, now time to add the SBS shader into the Screen and image display</w:t>
+      </w:r>
+      <w:r>
+        <w:rPr>
+          <w:lang w:val="en-GB"/>
+        </w:rPr>
+        <w:t>.</w:t>
+      </w:r>
+    </w:p>
+    <w:p>
+      <w:pPr>
+        <w:rPr>
+          <w:lang w:val="en-GB"/>
+        </w:rPr>
+      </w:pPr>
+      <w:r>
+        <w:rPr>
+          <w:lang w:val="en-GB"/>
+        </w:rPr>
+        <w:t>OK added both video and image shader and screen for both, very spaghetti and hackish way but works for now. Also wth recheck your shaders assignment etc properly, this took me like hours to debug bruh.</w:t>
+      </w:r>
+    </w:p>
+    <w:p>
+      <w:pPr>
+        <w:rPr>
+          <w:lang w:val="en-GB"/>
+        </w:rPr>
+      </w:pPr>
+      <w:r>
+        <w:rPr>
+          <w:lang w:val="en-GB"/>
+        </w:rPr>
+        <w:t>Now test with VR.</w:t>
+      </w:r>
+      <w:r>
+        <w:rPr>
+          <w:lang w:val="en-GB"/>
+        </w:rPr>
+        <w:t xml:space="preserve"> Ok for some reason my godot run in editor don’t work for VR, getting </w:t>
+      </w:r>
+      <w:r>
+        <w:rPr>
+          <w:lang w:val="en-GB"/>
+        </w:rPr>
+        <w:t>OpenXR: No viewport was marked with use_xr, there is no rendered output!</w:t>
+      </w:r>
+      <w:r>
+        <w:rPr>
+          <w:lang w:val="en-GB"/>
+        </w:rPr>
+        <w:t xml:space="preserve"> Error. But after exporting as .exe and running it works as expected, there was some bugs that is squashed, kinda weird how it suddenly appear and didn’t realised it before, </w:t>
+      </w:r>
+      <w:r>
+        <w:rPr>
+          <w:lang w:val="en-GB"/>
+        </w:rPr>
+        <w:t>mainly the file=false Boolean change when pressing file button multiple times, and still unsure bug about SBS_Screen duplicates showing due to autoplay emit, need further research, other than that, I need to change the thumbnail gen to be better cus rn its so bad.</w:t>
+      </w:r>
+      <w:r>
+        <w:rPr>
+          <w:lang w:val="en-GB"/>
+        </w:rPr>
+        <w:t xml:space="preserve"> (Add more delay)</w:t>
       </w:r>
     </w:p>
     <w:sectPr>
@@ -1309,6 +1371,7 @@
   <w:style w:type="character" w:default="1" w:styleId="DefaultParagraphFont">
     <w:name w:val="Default Paragraph Font"/>
     <w:uiPriority w:val="1"/>
+    <w:semiHidden/>
     <w:unhideWhenUsed/>
   </w:style>
   <w:style w:type="table" w:default="1" w:styleId="TableNormal">

</xml_diff>